<commit_message>
Add last UC-Documentation and Updates FP Calc
</commit_message>
<xml_diff>
--- a/Documentation/Final/Final_Handout_BFFL.docx
+++ b/Documentation/Final/Final_Handout_BFFL.docx
@@ -98,21 +98,7 @@
           <w:rFonts w:ascii="Cambria" w:hAnsi="Cambria"/>
           <w:lang w:val="en-GB"/>
         </w:rPr>
-        <w:t xml:space="preserve"> (</w:t>
-      </w:r>
-      <w:r>
-        <w:rPr>
-          <w:rFonts w:ascii="Cambria" w:hAnsi="Cambria"/>
-          <w:lang w:val="en-GB"/>
-        </w:rPr>
-        <w:t>hudla01@gmx.de</w:t>
-      </w:r>
-      <w:r>
-        <w:rPr>
-          <w:rFonts w:ascii="Cambria" w:hAnsi="Cambria"/>
-          <w:lang w:val="en-GB"/>
-        </w:rPr>
-        <w:t>)</w:t>
+        <w:t xml:space="preserve"> (hudla01@gmx.de)</w:t>
       </w:r>
     </w:p>
     <w:p>
@@ -156,21 +142,7 @@
           <w:rFonts w:ascii="Cambria" w:hAnsi="Cambria"/>
           <w:lang w:val="en-GB"/>
         </w:rPr>
-        <w:t xml:space="preserve"> (</w:t>
-      </w:r>
-      <w:r>
-        <w:rPr>
-          <w:rFonts w:ascii="Cambria" w:hAnsi="Cambria"/>
-          <w:lang w:val="en-GB"/>
-        </w:rPr>
-        <w:t>felix.hirschel@outlook.de</w:t>
-      </w:r>
-      <w:r>
-        <w:rPr>
-          <w:rFonts w:ascii="Cambria" w:hAnsi="Cambria"/>
-          <w:lang w:val="en-GB"/>
-        </w:rPr>
-        <w:t>)</w:t>
+        <w:t xml:space="preserve"> (felix.hirschel@outlook.de)</w:t>
       </w:r>
     </w:p>
     <w:p>
@@ -198,21 +170,7 @@
           <w:lang w:val="en-GB"/>
         </w:rPr>
         <w:tab/>
-        <w:t>Bastian Schäfer (</w:t>
-      </w:r>
-      <w:r>
-        <w:rPr>
-          <w:rFonts w:ascii="Cambria" w:hAnsi="Cambria"/>
-          <w:lang w:val="en-GB"/>
-        </w:rPr>
-        <w:t>schaefer.bastian@mail.de</w:t>
-      </w:r>
-      <w:r>
-        <w:rPr>
-          <w:rFonts w:ascii="Cambria" w:hAnsi="Cambria"/>
-          <w:lang w:val="en-GB"/>
-        </w:rPr>
-        <w:t>)</w:t>
+        <w:t>Bastian Schäfer (schaefer.bastian@mail.de)</w:t>
       </w:r>
     </w:p>
     <w:p>
@@ -335,26 +293,26 @@
           <w:lang w:val="en-GB"/>
         </w:rPr>
         <w:drawing>
-          <wp:anchor distT="0" distB="0" distL="114300" distR="114300" simplePos="0" relativeHeight="251658240" behindDoc="1" locked="0" layoutInCell="1" allowOverlap="1" wp14:anchorId="74FBB2F9" wp14:editId="2E46DE73">
+          <wp:anchor distT="0" distB="0" distL="114300" distR="114300" simplePos="0" relativeHeight="251660288" behindDoc="1" locked="0" layoutInCell="1" allowOverlap="1" wp14:anchorId="0BD97B4F" wp14:editId="04C7D2FE">
             <wp:simplePos x="0" y="0"/>
             <wp:positionH relativeFrom="column">
-              <wp:posOffset>1443990</wp:posOffset>
+              <wp:posOffset>1366520</wp:posOffset>
             </wp:positionH>
             <wp:positionV relativeFrom="paragraph">
-              <wp:posOffset>574481</wp:posOffset>
+              <wp:posOffset>465896</wp:posOffset>
             </wp:positionV>
-            <wp:extent cx="3898800" cy="3693600"/>
-            <wp:effectExtent l="0" t="0" r="635" b="2540"/>
+            <wp:extent cx="3992880" cy="3621405"/>
+            <wp:effectExtent l="0" t="0" r="0" b="0"/>
             <wp:wrapTight wrapText="bothSides">
               <wp:wrapPolygon edited="0">
                 <wp:start x="0" y="0"/>
-                <wp:lineTo x="0" y="21541"/>
-                <wp:lineTo x="21533" y="21541"/>
-                <wp:lineTo x="21533" y="0"/>
+                <wp:lineTo x="0" y="21513"/>
+                <wp:lineTo x="21504" y="21513"/>
+                <wp:lineTo x="21504" y="0"/>
                 <wp:lineTo x="0" y="0"/>
               </wp:wrapPolygon>
             </wp:wrapTight>
-            <wp:docPr id="1" name="Grafik 1"/>
+            <wp:docPr id="3" name="Grafik 3"/>
             <wp:cNvGraphicFramePr>
               <a:graphicFrameLocks xmlns:a="http://schemas.openxmlformats.org/drawingml/2006/main" noChangeAspect="1"/>
             </wp:cNvGraphicFramePr>
@@ -362,7 +320,7 @@
               <a:graphicData uri="http://schemas.openxmlformats.org/drawingml/2006/picture">
                 <pic:pic xmlns:pic="http://schemas.openxmlformats.org/drawingml/2006/picture">
                   <pic:nvPicPr>
-                    <pic:cNvPr id="1" name="Grafik 1"/>
+                    <pic:cNvPr id="3" name="Grafik 3"/>
                     <pic:cNvPicPr/>
                   </pic:nvPicPr>
                   <pic:blipFill rotWithShape="1">
@@ -373,13 +331,13 @@
                         </a:ext>
                       </a:extLst>
                     </a:blip>
-                    <a:srcRect l="5027" t="18214" r="64006" b="61061"/>
+                    <a:srcRect l="4053" t="18097" r="63044" b="60832"/>
                     <a:stretch/>
                   </pic:blipFill>
                   <pic:spPr bwMode="auto">
                     <a:xfrm>
                       <a:off x="0" y="0"/>
-                      <a:ext cx="3898800" cy="3693600"/>
+                      <a:ext cx="3992880" cy="3621405"/>
                     </a:xfrm>
                     <a:prstGeom prst="rect">
                       <a:avLst/>
@@ -595,6 +553,11 @@
         <w:docPartUnique/>
       </w:docPartObj>
     </w:sdtPr>
+    <w:sdtEndPr>
+      <w:rPr>
+        <w:rStyle w:val="Seitenzahl"/>
+      </w:rPr>
+    </w:sdtEndPr>
     <w:sdtContent>
       <w:p>
         <w:pPr>
@@ -648,6 +611,11 @@
         <w:docPartUnique/>
       </w:docPartObj>
     </w:sdtPr>
+    <w:sdtEndPr>
+      <w:rPr>
+        <w:rStyle w:val="Seitenzahl"/>
+      </w:rPr>
+    </w:sdtEndPr>
     <w:sdtContent>
       <w:p>
         <w:pPr>
@@ -730,7 +698,7 @@
         <w:noProof/>
         <w:lang w:val="en-US"/>
       </w:rPr>
-      <w:t>15 June 2021</w:t>
+      <w:t>16 June 2021</w:t>
     </w:r>
     <w:r>
       <w:rPr>
@@ -1467,6 +1435,7 @@
   <w:style w:type="character" w:default="1" w:styleId="Absatz-Standardschriftart">
     <w:name w:val="Default Paragraph Font"/>
     <w:uiPriority w:val="1"/>
+    <w:semiHidden/>
     <w:unhideWhenUsed/>
   </w:style>
   <w:style w:type="table" w:default="1" w:styleId="NormaleTabelle">

</xml_diff>

<commit_message>
- Invalid TargetURL Fix - Default of Flags in create set to true - Final Docs adjustments
</commit_message>
<xml_diff>
--- a/Documentation/Final/Final_Handout_BFFL.docx
+++ b/Documentation/Final/Final_Handout_BFFL.docx
@@ -293,26 +293,26 @@
           <w:lang w:val="en-GB"/>
         </w:rPr>
         <w:drawing>
-          <wp:anchor distT="0" distB="0" distL="114300" distR="114300" simplePos="0" relativeHeight="251660288" behindDoc="1" locked="0" layoutInCell="1" allowOverlap="1" wp14:anchorId="0BD97B4F" wp14:editId="04C7D2FE">
+          <wp:anchor distT="0" distB="0" distL="114300" distR="114300" simplePos="0" relativeHeight="251660288" behindDoc="1" locked="0" layoutInCell="1" allowOverlap="1" wp14:anchorId="598DACB7" wp14:editId="68BCF2B9">
             <wp:simplePos x="0" y="0"/>
             <wp:positionH relativeFrom="column">
-              <wp:posOffset>1366520</wp:posOffset>
+              <wp:posOffset>1282700</wp:posOffset>
             </wp:positionH>
             <wp:positionV relativeFrom="paragraph">
-              <wp:posOffset>465896</wp:posOffset>
+              <wp:posOffset>438979</wp:posOffset>
             </wp:positionV>
-            <wp:extent cx="3992880" cy="3621405"/>
-            <wp:effectExtent l="0" t="0" r="0" b="0"/>
+            <wp:extent cx="3750310" cy="3440430"/>
+            <wp:effectExtent l="0" t="0" r="0" b="1270"/>
             <wp:wrapTight wrapText="bothSides">
               <wp:wrapPolygon edited="0">
                 <wp:start x="0" y="0"/>
-                <wp:lineTo x="0" y="21513"/>
-                <wp:lineTo x="21504" y="21513"/>
-                <wp:lineTo x="21504" y="0"/>
+                <wp:lineTo x="0" y="21528"/>
+                <wp:lineTo x="21505" y="21528"/>
+                <wp:lineTo x="21505" y="0"/>
                 <wp:lineTo x="0" y="0"/>
               </wp:wrapPolygon>
             </wp:wrapTight>
-            <wp:docPr id="3" name="Grafik 3"/>
+            <wp:docPr id="1" name="Grafik 1"/>
             <wp:cNvGraphicFramePr>
               <a:graphicFrameLocks xmlns:a="http://schemas.openxmlformats.org/drawingml/2006/main" noChangeAspect="1"/>
             </wp:cNvGraphicFramePr>
@@ -320,7 +320,7 @@
               <a:graphicData uri="http://schemas.openxmlformats.org/drawingml/2006/picture">
                 <pic:pic xmlns:pic="http://schemas.openxmlformats.org/drawingml/2006/picture">
                   <pic:nvPicPr>
-                    <pic:cNvPr id="3" name="Grafik 3"/>
+                    <pic:cNvPr id="1" name="Grafik 1"/>
                     <pic:cNvPicPr/>
                   </pic:nvPicPr>
                   <pic:blipFill rotWithShape="1">
@@ -331,13 +331,13 @@
                         </a:ext>
                       </a:extLst>
                     </a:blip>
-                    <a:srcRect l="4053" t="18097" r="63044" b="60832"/>
+                    <a:srcRect l="4539" t="17987" r="63695" b="61399"/>
                     <a:stretch/>
                   </pic:blipFill>
                   <pic:spPr bwMode="auto">
                     <a:xfrm>
                       <a:off x="0" y="0"/>
-                      <a:ext cx="3992880" cy="3621405"/>
+                      <a:ext cx="3750310" cy="3440430"/>
                     </a:xfrm>
                     <a:prstGeom prst="rect">
                       <a:avLst/>
@@ -698,7 +698,7 @@
         <w:noProof/>
         <w:lang w:val="en-US"/>
       </w:rPr>
-      <w:t>16 June 2021</w:t>
+      <w:t>17 June 2021</w:t>
     </w:r>
     <w:r>
       <w:rPr>

</xml_diff>